<commit_message>
Documentation Update to image the new folder structure
</commit_message>
<xml_diff>
--- a/Documentation/CalendarTimeChooserUserGuide.docx
+++ b/Documentation/CalendarTimeChooserUserGuide.docx
@@ -2965,8 +2965,6 @@
               </w:rPr>
               <w:t>Added Custom Event Structure Diagram in Appendix</w:t>
             </w:r>
-            <w:bookmarkStart w:id="2" w:name="_GoBack"/>
-            <w:bookmarkEnd w:id="2"/>
           </w:p>
           <w:p>
             <w:pPr>
@@ -3058,7 +3056,7 @@
           <w:numId w:val="43"/>
         </w:numPr>
       </w:pPr>
-      <w:bookmarkStart w:id="3" w:name="_Toc277587736"/>
+      <w:bookmarkStart w:id="2" w:name="_Toc277587736"/>
       <w:r>
         <w:t>P</w:t>
       </w:r>
@@ -3071,7 +3069,7 @@
       <w:r>
         <w:t xml:space="preserve"> (Please Read)</w:t>
       </w:r>
-      <w:bookmarkEnd w:id="3"/>
+      <w:bookmarkEnd w:id="2"/>
     </w:p>
     <w:p>
       <w:pPr>
@@ -3216,7 +3214,7 @@
           <w:u w:val="single"/>
         </w:rPr>
       </w:pPr>
-      <w:bookmarkStart w:id="4" w:name="_Toc277587737"/>
+      <w:bookmarkStart w:id="3" w:name="_Toc277587737"/>
       <w:r>
         <w:rPr>
           <w:rFonts w:ascii="Helvetica" w:hAnsi="Helvetica"/>
@@ -3226,7 +3224,7 @@
         </w:rPr>
         <w:t>What this Project IS:</w:t>
       </w:r>
-      <w:bookmarkEnd w:id="4"/>
+      <w:bookmarkEnd w:id="3"/>
       <w:r>
         <w:rPr>
           <w:rFonts w:ascii="Helvetica" w:hAnsi="Helvetica"/>
@@ -3592,7 +3590,7 @@
           <w:u w:val="single"/>
         </w:rPr>
       </w:pPr>
-      <w:bookmarkStart w:id="5" w:name="_Toc277587738"/>
+      <w:bookmarkStart w:id="4" w:name="_Toc277587738"/>
       <w:r>
         <w:rPr>
           <w:rFonts w:ascii="Helvetica" w:hAnsi="Helvetica"/>
@@ -3602,7 +3600,7 @@
         </w:rPr>
         <w:t>What this Project ISNT:</w:t>
       </w:r>
-      <w:bookmarkEnd w:id="5"/>
+      <w:bookmarkEnd w:id="4"/>
     </w:p>
     <w:p/>
     <w:p>
@@ -3781,7 +3779,7 @@
           <w:numId w:val="43"/>
         </w:numPr>
       </w:pPr>
-      <w:bookmarkStart w:id="6" w:name="_Toc277587739"/>
+      <w:bookmarkStart w:id="5" w:name="_Toc277587739"/>
       <w:r>
         <w:t>Quick Start</w:t>
       </w:r>
@@ -3791,7 +3789,7 @@
       <w:r>
         <w:t>Setup</w:t>
       </w:r>
-      <w:bookmarkEnd w:id="6"/>
+      <w:bookmarkEnd w:id="5"/>
     </w:p>
     <w:p/>
     <w:p>
@@ -3804,7 +3802,7 @@
           <w:u w:val="single"/>
         </w:rPr>
       </w:pPr>
-      <w:bookmarkStart w:id="7" w:name="_Toc277587740"/>
+      <w:bookmarkStart w:id="6" w:name="_Toc277587740"/>
       <w:r>
         <w:rPr>
           <w:rFonts w:ascii="Helvetica" w:hAnsi="Helvetica"/>
@@ -3814,7 +3812,7 @@
         </w:rPr>
         <w:t>Download Project, Copy folders, and Enable GDI</w:t>
       </w:r>
-      <w:bookmarkEnd w:id="7"/>
+      <w:bookmarkEnd w:id="6"/>
     </w:p>
     <w:p>
       <w:pPr>
@@ -3944,7 +3942,27 @@
         <w:rPr>
           <w:rFonts w:ascii="Helvetica" w:hAnsi="Helvetica"/>
         </w:rPr>
-        <w:t xml:space="preserve"> with “1 – 5” to your destination project (</w:t>
+        <w:t xml:space="preserve"> with “1 – 6</w:t>
+      </w:r>
+      <w:r>
+        <w:rPr>
+          <w:rFonts w:ascii="Helvetica" w:hAnsi="Helvetica"/>
+        </w:rPr>
+        <w:t>”</w:t>
+      </w:r>
+      <w:r>
+        <w:rPr>
+          <w:rFonts w:ascii="Helvetica" w:hAnsi="Helvetica"/>
+        </w:rPr>
+        <w:t xml:space="preserve"> AND the one “Images” folder</w:t>
+      </w:r>
+      <w:bookmarkStart w:id="7" w:name="_GoBack"/>
+      <w:bookmarkEnd w:id="7"/>
+      <w:r>
+        <w:rPr>
+          <w:rFonts w:ascii="Helvetica" w:hAnsi="Helvetica"/>
+        </w:rPr>
+        <w:t xml:space="preserve"> to your destination project (</w:t>
       </w:r>
       <w:r>
         <w:rPr>
@@ -14080,6 +14098,7 @@
         <w:temporary/>
         <w:showingPlcHdr/>
       </w:sdtPr>
+      <w:sdtEndPr/>
       <w:sdtContent>
         <w:r>
           <w:t>[Type text]</w:t>
@@ -14095,6 +14114,7 @@
         <w:temporary/>
         <w:showingPlcHdr/>
       </w:sdtPr>
+      <w:sdtEndPr/>
       <w:sdtContent>
         <w:r>
           <w:t>[Type text]</w:t>
@@ -14110,6 +14130,7 @@
         <w:temporary/>
         <w:showingPlcHdr/>
       </w:sdtPr>
+      <w:sdtEndPr/>
       <w:sdtContent>
         <w:r>
           <w:t>[Type text]</w:t>
@@ -18932,6 +18953,7 @@
   <w:style w:type="character" w:default="1" w:styleId="DefaultParagraphFont">
     <w:name w:val="Default Paragraph Font"/>
     <w:uiPriority w:val="1"/>
+    <w:semiHidden/>
     <w:unhideWhenUsed/>
   </w:style>
   <w:style w:type="table" w:default="1" w:styleId="TableNormal">
@@ -19990,6 +20012,7 @@
   <w:style w:type="character" w:default="1" w:styleId="DefaultParagraphFont">
     <w:name w:val="Default Paragraph Font"/>
     <w:uiPriority w:val="1"/>
+    <w:semiHidden/>
     <w:unhideWhenUsed/>
   </w:style>
   <w:style w:type="table" w:default="1" w:styleId="TableNormal">
@@ -21145,7 +21168,7 @@
 </file>
 
 <file path=customXml/itemProps1.xml><?xml version="1.0" encoding="utf-8"?>
-<ds:datastoreItem xmlns:ds="http://schemas.openxmlformats.org/officeDocument/2006/customXml" ds:itemID="{289C526A-7670-6943-BBAD-C5EDFDE2F94C}">
+<ds:datastoreItem xmlns:ds="http://schemas.openxmlformats.org/officeDocument/2006/customXml" ds:itemID="{D2EAD50F-0864-734D-9105-8CEDFEFEAF06}">
   <ds:schemaRefs>
     <ds:schemaRef ds:uri="http://schemas.openxmlformats.org/officeDocument/2006/bibliography"/>
   </ds:schemaRefs>

</xml_diff>

<commit_message>
Made documentation add changes for 2.0.4
</commit_message>
<xml_diff>
--- a/Documentation/CalendarTimeChooserUserGuide.docx
+++ b/Documentation/CalendarTimeChooserUserGuide.docx
@@ -2211,7 +2211,7 @@
                 <w:sz w:val="20"/>
                 <w:szCs w:val="20"/>
               </w:rPr>
-              <w:t>November 14, 2014</w:t>
+              <w:t>January 29, 2015</w:t>
             </w:r>
           </w:p>
         </w:tc>
@@ -3032,6 +3032,85 @@
           </w:p>
         </w:tc>
       </w:tr>
+      <w:tr>
+        <w:trPr>
+          <w:cnfStyle w:val="000000010000" w:firstRow="0" w:lastRow="0" w:firstColumn="0" w:lastColumn="0" w:oddVBand="0" w:evenVBand="0" w:oddHBand="0" w:evenHBand="1" w:firstRowFirstColumn="0" w:firstRowLastColumn="0" w:lastRowFirstColumn="0" w:lastRowLastColumn="0"/>
+          <w:trHeight w:val="520"/>
+        </w:trPr>
+        <w:tc>
+          <w:tcPr>
+            <w:cnfStyle w:val="001000000000" w:firstRow="0" w:lastRow="0" w:firstColumn="1" w:lastColumn="0" w:oddVBand="0" w:evenVBand="0" w:oddHBand="0" w:evenHBand="0" w:firstRowFirstColumn="0" w:firstRowLastColumn="0" w:lastRowFirstColumn="0" w:lastRowLastColumn="0"/>
+            <w:tcW w:w="1783" w:type="dxa"/>
+            <w:vAlign w:val="center"/>
+          </w:tcPr>
+          <w:p>
+            <w:pPr>
+              <w:rPr>
+                <w:rFonts w:ascii="Helvetica" w:hAnsi="Helvetica"/>
+                <w:b w:val="0"/>
+              </w:rPr>
+            </w:pPr>
+            <w:r>
+              <w:rPr>
+                <w:rFonts w:ascii="Helvetica" w:hAnsi="Helvetica"/>
+                <w:b w:val="0"/>
+              </w:rPr>
+              <w:t>Version 2.0.4</w:t>
+            </w:r>
+          </w:p>
+        </w:tc>
+        <w:tc>
+          <w:tcPr>
+            <w:tcW w:w="2285" w:type="dxa"/>
+            <w:vAlign w:val="center"/>
+          </w:tcPr>
+          <w:p>
+            <w:pPr>
+              <w:jc w:val="center"/>
+              <w:cnfStyle w:val="000000010000" w:firstRow="0" w:lastRow="0" w:firstColumn="0" w:lastColumn="0" w:oddVBand="0" w:evenVBand="0" w:oddHBand="0" w:evenHBand="1" w:firstRowFirstColumn="0" w:firstRowLastColumn="0" w:lastRowFirstColumn="0" w:lastRowLastColumn="0"/>
+              <w:rPr>
+                <w:rFonts w:ascii="Helvetica" w:hAnsi="Helvetica"/>
+                <w:sz w:val="20"/>
+                <w:szCs w:val="20"/>
+              </w:rPr>
+            </w:pPr>
+            <w:r>
+              <w:rPr>
+                <w:rFonts w:ascii="Helvetica" w:hAnsi="Helvetica"/>
+                <w:sz w:val="20"/>
+                <w:szCs w:val="20"/>
+              </w:rPr>
+              <w:t>January 29, 2015</w:t>
+            </w:r>
+          </w:p>
+        </w:tc>
+        <w:tc>
+          <w:tcPr>
+            <w:tcW w:w="6595" w:type="dxa"/>
+            <w:vAlign w:val="center"/>
+          </w:tcPr>
+          <w:p>
+            <w:pPr>
+              <w:cnfStyle w:val="000000010000" w:firstRow="0" w:lastRow="0" w:firstColumn="0" w:lastColumn="0" w:oddVBand="0" w:evenVBand="0" w:oddHBand="0" w:evenHBand="1" w:firstRowFirstColumn="0" w:firstRowLastColumn="0" w:lastRowFirstColumn="0" w:lastRowLastColumn="0"/>
+              <w:rPr>
+                <w:rFonts w:ascii="Helvetica" w:hAnsi="Helvetica"/>
+                <w:sz w:val="20"/>
+                <w:szCs w:val="20"/>
+              </w:rPr>
+            </w:pPr>
+            <w:r>
+              <w:rPr>
+                <w:rFonts w:ascii="Helvetica" w:hAnsi="Helvetica"/>
+                <w:sz w:val="20"/>
+                <w:szCs w:val="20"/>
+              </w:rPr>
+              <w:t>Changed page 14 to reflect the new parameters created in order to allow programmatic setting of the calendar date, starting year, and ending year.</w:t>
+            </w:r>
+            <w:bookmarkStart w:id="2" w:name="_GoBack"/>
+            <w:bookmarkEnd w:id="2"/>
+          </w:p>
+        </w:tc>
+      </w:tr>
     </w:tbl>
     <w:p>
       <w:pPr>
@@ -3056,7 +3135,7 @@
           <w:numId w:val="43"/>
         </w:numPr>
       </w:pPr>
-      <w:bookmarkStart w:id="2" w:name="_Toc277587736"/>
+      <w:bookmarkStart w:id="3" w:name="_Toc277587736"/>
       <w:r>
         <w:t>P</w:t>
       </w:r>
@@ -3069,7 +3148,7 @@
       <w:r>
         <w:t xml:space="preserve"> (Please Read)</w:t>
       </w:r>
-      <w:bookmarkEnd w:id="2"/>
+      <w:bookmarkEnd w:id="3"/>
     </w:p>
     <w:p>
       <w:pPr>
@@ -3214,7 +3293,7 @@
           <w:u w:val="single"/>
         </w:rPr>
       </w:pPr>
-      <w:bookmarkStart w:id="3" w:name="_Toc277587737"/>
+      <w:bookmarkStart w:id="4" w:name="_Toc277587737"/>
       <w:r>
         <w:rPr>
           <w:rFonts w:ascii="Helvetica" w:hAnsi="Helvetica"/>
@@ -3224,7 +3303,7 @@
         </w:rPr>
         <w:t>What this Project IS:</w:t>
       </w:r>
-      <w:bookmarkEnd w:id="3"/>
+      <w:bookmarkEnd w:id="4"/>
       <w:r>
         <w:rPr>
           <w:rFonts w:ascii="Helvetica" w:hAnsi="Helvetica"/>
@@ -3590,7 +3669,7 @@
           <w:u w:val="single"/>
         </w:rPr>
       </w:pPr>
-      <w:bookmarkStart w:id="4" w:name="_Toc277587738"/>
+      <w:bookmarkStart w:id="5" w:name="_Toc277587738"/>
       <w:r>
         <w:rPr>
           <w:rFonts w:ascii="Helvetica" w:hAnsi="Helvetica"/>
@@ -3600,7 +3679,7 @@
         </w:rPr>
         <w:t>What this Project ISNT:</w:t>
       </w:r>
-      <w:bookmarkEnd w:id="4"/>
+      <w:bookmarkEnd w:id="5"/>
     </w:p>
     <w:p/>
     <w:p>
@@ -3779,7 +3858,7 @@
           <w:numId w:val="43"/>
         </w:numPr>
       </w:pPr>
-      <w:bookmarkStart w:id="5" w:name="_Toc277587739"/>
+      <w:bookmarkStart w:id="6" w:name="_Toc277587739"/>
       <w:r>
         <w:t>Quick Start</w:t>
       </w:r>
@@ -3789,7 +3868,7 @@
       <w:r>
         <w:t>Setup</w:t>
       </w:r>
-      <w:bookmarkEnd w:id="5"/>
+      <w:bookmarkEnd w:id="6"/>
     </w:p>
     <w:p/>
     <w:p>
@@ -3802,7 +3881,7 @@
           <w:u w:val="single"/>
         </w:rPr>
       </w:pPr>
-      <w:bookmarkStart w:id="6" w:name="_Toc277587740"/>
+      <w:bookmarkStart w:id="7" w:name="_Toc277587740"/>
       <w:r>
         <w:rPr>
           <w:rFonts w:ascii="Helvetica" w:hAnsi="Helvetica"/>
@@ -3812,7 +3891,7 @@
         </w:rPr>
         <w:t>Download Project, Copy folders, and Enable GDI</w:t>
       </w:r>
-      <w:bookmarkEnd w:id="6"/>
+      <w:bookmarkEnd w:id="7"/>
     </w:p>
     <w:p>
       <w:pPr>
@@ -3956,8 +4035,6 @@
         </w:rPr>
         <w:t xml:space="preserve"> AND the one “Images” folder</w:t>
       </w:r>
-      <w:bookmarkStart w:id="7" w:name="_GoBack"/>
-      <w:bookmarkEnd w:id="7"/>
       <w:r>
         <w:rPr>
           <w:rFonts w:ascii="Helvetica" w:hAnsi="Helvetica"/>
@@ -4108,7 +4185,23 @@
           <w:rFonts w:ascii="Helvetica" w:hAnsi="Helvetica"/>
           <w:i/>
         </w:rPr>
-        <w:t>for example: copy “app.UseGDIPlus=True” to your destination project app.open event</w:t>
+        <w:t>for example: copy “</w:t>
+      </w:r>
+      <w:proofErr w:type="gramStart"/>
+      <w:r>
+        <w:rPr>
+          <w:rFonts w:ascii="Helvetica" w:hAnsi="Helvetica"/>
+          <w:i/>
+        </w:rPr>
+        <w:t>app.UseGDIPlus</w:t>
+      </w:r>
+      <w:proofErr w:type="gramEnd"/>
+      <w:r>
+        <w:rPr>
+          <w:rFonts w:ascii="Helvetica" w:hAnsi="Helvetica"/>
+          <w:i/>
+        </w:rPr>
+        <w:t>=True” to your destination project app.open event</w:t>
       </w:r>
       <w:r>
         <w:rPr>
@@ -4749,8 +4842,18 @@
           <w:sz w:val="22"/>
           <w:szCs w:val="22"/>
         </w:rPr>
-        <w:t xml:space="preserve">  CalTimeChooser.Date_Time_Container1.BackColor = RGB(</w:t>
-      </w:r>
+        <w:t xml:space="preserve">  CalTimeChooser.Date_Time_Container1.BackColor = </w:t>
+      </w:r>
+      <w:proofErr w:type="gramStart"/>
+      <w:r>
+        <w:rPr>
+          <w:rFonts w:ascii="Helvetica" w:hAnsi="Helvetica"/>
+          <w:sz w:val="22"/>
+          <w:szCs w:val="22"/>
+        </w:rPr>
+        <w:t>RGB(</w:t>
+      </w:r>
+      <w:proofErr w:type="gramEnd"/>
       <w:r>
         <w:rPr>
           <w:rFonts w:ascii="Helvetica" w:hAnsi="Helvetica"/>
@@ -5098,7 +5201,27 @@
           <w:sz w:val="22"/>
           <w:szCs w:val="22"/>
         </w:rPr>
-        <w:t xml:space="preserve">  // Calendar Start Year:: This date integer is your calendar's start date</w:t>
+        <w:t xml:space="preserve">  // Calendar Start Year</w:t>
+      </w:r>
+      <w:proofErr w:type="gramStart"/>
+      <w:r>
+        <w:rPr>
+          <w:rFonts w:ascii="Helvetica" w:hAnsi="Helvetica"/>
+          <w:color w:val="FF0000"/>
+          <w:sz w:val="22"/>
+          <w:szCs w:val="22"/>
+        </w:rPr>
+        <w:t>::</w:t>
+      </w:r>
+      <w:proofErr w:type="gramEnd"/>
+      <w:r>
+        <w:rPr>
+          <w:rFonts w:ascii="Helvetica" w:hAnsi="Helvetica"/>
+          <w:color w:val="FF0000"/>
+          <w:sz w:val="22"/>
+          <w:szCs w:val="22"/>
+        </w:rPr>
+        <w:t xml:space="preserve"> This date integer is your calendar's start date</w:t>
       </w:r>
     </w:p>
     <w:p>
@@ -5142,7 +5265,16 @@
           <w:sz w:val="22"/>
           <w:szCs w:val="22"/>
         </w:rPr>
-        <w:t xml:space="preserve">  CalTimeChooser.Date_Time_Container1.Calendar_Container1.Calendar1.EndYear =  </w:t>
+        <w:t xml:space="preserve">  CalTimeChooser.Date_Time_Container1.Calendar_Container1.Calendar1.EndYear </w:t>
+      </w:r>
+      <w:proofErr w:type="gramStart"/>
+      <w:r>
+        <w:rPr>
+          <w:rFonts w:ascii="Helvetica" w:hAnsi="Helvetica"/>
+          <w:sz w:val="22"/>
+          <w:szCs w:val="22"/>
+        </w:rPr>
+        <w:t xml:space="preserve">=  </w:t>
       </w:r>
       <w:r>
         <w:rPr>
@@ -5153,6 +5285,7 @@
         </w:rPr>
         <w:t>2052</w:t>
       </w:r>
+      <w:proofErr w:type="gramEnd"/>
     </w:p>
     <w:p>
       <w:pPr>
@@ -5363,6 +5496,7 @@
         </w:rPr>
         <w:t xml:space="preserve"> </w:t>
       </w:r>
+      <w:proofErr w:type="gramStart"/>
       <w:r>
         <w:rPr>
           <w:rFonts w:ascii="Helvetica" w:hAnsi="Helvetica"/>
@@ -5371,6 +5505,7 @@
         </w:rPr>
         <w:t>mSetOptions</w:t>
       </w:r>
+      <w:proofErr w:type="gramEnd"/>
     </w:p>
     <w:p>
       <w:pPr>
@@ -6230,6 +6365,7 @@
               </w:rPr>
               <w:t xml:space="preserve">CalTimeChooser.Date_Time_Container1.BackColor = </w:t>
             </w:r>
+            <w:proofErr w:type="gramStart"/>
             <w:r>
               <w:rPr>
                 <w:rFonts w:ascii="Helvetica" w:hAnsi="Helvetica"/>
@@ -6237,7 +6373,17 @@
                 <w:sz w:val="20"/>
                 <w:szCs w:val="20"/>
               </w:rPr>
-              <w:t>RGB(239,239,239)</w:t>
+              <w:t>RGB(</w:t>
+            </w:r>
+            <w:proofErr w:type="gramEnd"/>
+            <w:r>
+              <w:rPr>
+                <w:rFonts w:ascii="Helvetica" w:hAnsi="Helvetica"/>
+                <w:color w:val="0000FF"/>
+                <w:sz w:val="20"/>
+                <w:szCs w:val="20"/>
+              </w:rPr>
+              <w:t>239,239,239)</w:t>
             </w:r>
           </w:p>
         </w:tc>
@@ -7675,6 +7821,7 @@
               </w:rPr>
               <w:t xml:space="preserve">CalTimeChooser.Date_Time_Container1.ClockHandColor = </w:t>
             </w:r>
+            <w:proofErr w:type="gramStart"/>
             <w:r>
               <w:rPr>
                 <w:rFonts w:ascii="Helvetica" w:hAnsi="Helvetica"/>
@@ -7682,7 +7829,17 @@
                 <w:sz w:val="20"/>
                 <w:szCs w:val="20"/>
               </w:rPr>
-              <w:t>RGB(120,20,200)</w:t>
+              <w:t>RGB(</w:t>
+            </w:r>
+            <w:proofErr w:type="gramEnd"/>
+            <w:r>
+              <w:rPr>
+                <w:rFonts w:ascii="Helvetica" w:hAnsi="Helvetica"/>
+                <w:color w:val="0000FF"/>
+                <w:sz w:val="20"/>
+                <w:szCs w:val="20"/>
+              </w:rPr>
+              <w:t>120,20,200)</w:t>
             </w:r>
           </w:p>
         </w:tc>
@@ -10198,7 +10355,12 @@
           <w:rFonts w:ascii="Helvetica" w:hAnsi="Helvetica"/>
         </w:rPr>
         <w:br/>
-        <w:t>Now that you have this method that we will modify please take note on the following example that is provided to you (commented out) in the</w:t>
+      </w:r>
+      <w:r>
+        <w:rPr>
+          <w:rFonts w:ascii="Helvetica" w:hAnsi="Helvetica"/>
+        </w:rPr>
+        <w:t>The</w:t>
       </w:r>
       <w:r>
         <w:rPr>
@@ -10210,267 +10372,399 @@
         <w:rPr>
           <w:rFonts w:ascii="Helvetica" w:hAnsi="Helvetica"/>
         </w:rPr>
-        <w:t>SetCustomCalendarStartDate method.</w:t>
-      </w:r>
-    </w:p>
-    <w:p>
-      <w:pPr>
-        <w:ind w:left="360"/>
-        <w:rPr>
-          <w:rFonts w:ascii="Helvetica" w:hAnsi="Helvetica"/>
-        </w:rPr>
-      </w:pPr>
-    </w:p>
-    <w:p>
-      <w:pPr>
-        <w:ind w:left="360"/>
-        <w:rPr>
-          <w:rFonts w:ascii="Helvetica" w:hAnsi="Helvetica"/>
-        </w:rPr>
-      </w:pPr>
-      <w:r>
-        <w:rPr>
-          <w:rFonts w:ascii="Helvetica" w:hAnsi="Helvetica"/>
-        </w:rPr>
-        <w:t xml:space="preserve">1. </w:t>
-      </w:r>
-      <w:r>
-        <w:rPr>
-          <w:rFonts w:ascii="Helvetica" w:hAnsi="Helvetica"/>
-        </w:rPr>
-        <w:t>Uncomment the following code block in the SetCustomCalendarStartDate</w:t>
-      </w:r>
-      <w:r>
-        <w:rPr>
-          <w:rFonts w:ascii="Helvetica" w:hAnsi="Helvetica"/>
-        </w:rPr>
-        <w:t xml:space="preserve"> Method</w:t>
-      </w:r>
-    </w:p>
-    <w:p>
-      <w:pPr>
-        <w:ind w:left="360"/>
-        <w:rPr>
-          <w:rFonts w:ascii="Helvetica" w:hAnsi="Helvetica"/>
-        </w:rPr>
-      </w:pPr>
-    </w:p>
-    <w:p>
-      <w:pPr>
-        <w:ind w:left="1080" w:firstLine="360"/>
-        <w:rPr>
-          <w:rFonts w:ascii="Helvetica" w:hAnsi="Helvetica"/>
-        </w:rPr>
-      </w:pPr>
-      <w:r>
-        <w:rPr>
-          <w:rFonts w:ascii="Helvetica" w:hAnsi="Helvetica"/>
-          <w:color w:val="FF0000"/>
-        </w:rPr>
-        <w:t>//</w:t>
-      </w:r>
-      <w:r>
-        <w:rPr>
-          <w:rFonts w:ascii="Helvetica" w:hAnsi="Helvetica"/>
-        </w:rPr>
-        <w:t xml:space="preserve"> </w:t>
-      </w:r>
-      <w:r>
-        <w:rPr>
-          <w:rFonts w:ascii="Helvetica" w:hAnsi="Helvetica"/>
-        </w:rPr>
-        <w:t xml:space="preserve">CurrentDate.Month = </w:t>
-      </w:r>
-      <w:r>
-        <w:rPr>
-          <w:rFonts w:ascii="Helvetica" w:hAnsi="Helvetica"/>
-          <w:color w:val="3366FF"/>
-        </w:rPr>
-        <w:t>5</w:t>
-      </w:r>
-      <w:r>
-        <w:rPr>
-          <w:rFonts w:ascii="Helvetica" w:hAnsi="Helvetica"/>
-        </w:rPr>
-        <w:t xml:space="preserve"> </w:t>
-      </w:r>
-      <w:r>
-        <w:rPr>
-          <w:rFonts w:ascii="Helvetica" w:hAnsi="Helvetica"/>
-        </w:rPr>
-        <w:t xml:space="preserve"> // May</w:t>
-      </w:r>
-    </w:p>
-    <w:p>
-      <w:pPr>
-        <w:ind w:left="720" w:firstLine="720"/>
-        <w:rPr>
-          <w:rFonts w:ascii="Helvetica" w:hAnsi="Helvetica"/>
-        </w:rPr>
-      </w:pPr>
-      <w:r>
-        <w:rPr>
-          <w:rFonts w:ascii="Helvetica" w:hAnsi="Helvetica"/>
-          <w:color w:val="FF0000"/>
-        </w:rPr>
-        <w:t>//</w:t>
-      </w:r>
-      <w:r>
-        <w:rPr>
-          <w:rFonts w:ascii="Helvetica" w:hAnsi="Helvetica"/>
-        </w:rPr>
-        <w:t xml:space="preserve"> </w:t>
-      </w:r>
-      <w:r>
-        <w:rPr>
-          <w:rFonts w:ascii="Helvetica" w:hAnsi="Helvetica"/>
-        </w:rPr>
-        <w:t xml:space="preserve">CurrentDate.Day = </w:t>
-      </w:r>
-      <w:r>
-        <w:rPr>
-          <w:rFonts w:ascii="Helvetica" w:hAnsi="Helvetica"/>
-          <w:color w:val="3366FF"/>
-        </w:rPr>
-        <w:t>6</w:t>
-      </w:r>
-    </w:p>
-    <w:p>
-      <w:pPr>
-        <w:ind w:left="1080" w:firstLine="360"/>
-        <w:rPr>
-          <w:rFonts w:ascii="Helvetica" w:hAnsi="Helvetica"/>
-        </w:rPr>
-      </w:pPr>
-      <w:r>
-        <w:rPr>
-          <w:rFonts w:ascii="Helvetica" w:hAnsi="Helvetica"/>
-          <w:color w:val="FF0000"/>
-        </w:rPr>
-        <w:t xml:space="preserve">// </w:t>
-      </w:r>
-      <w:r>
-        <w:rPr>
-          <w:rFonts w:ascii="Helvetica" w:hAnsi="Helvetica"/>
-        </w:rPr>
-        <w:t xml:space="preserve">CurrentDate.Year = </w:t>
-      </w:r>
-      <w:r>
-        <w:rPr>
-          <w:rFonts w:ascii="Helvetica" w:hAnsi="Helvetica"/>
-          <w:color w:val="3366FF"/>
-        </w:rPr>
-        <w:t>2042</w:t>
-      </w:r>
-    </w:p>
-    <w:p>
-      <w:pPr>
-        <w:ind w:left="360"/>
-        <w:rPr>
-          <w:rFonts w:ascii="Helvetica" w:hAnsi="Helvetica"/>
-        </w:rPr>
-      </w:pPr>
-    </w:p>
-    <w:p>
-      <w:pPr>
-        <w:ind w:left="360"/>
-        <w:rPr>
-          <w:rFonts w:ascii="Helvetica" w:hAnsi="Helvetica"/>
-        </w:rPr>
-      </w:pPr>
-      <w:r>
-        <w:rPr>
-          <w:rFonts w:ascii="Helvetica" w:hAnsi="Helvetica"/>
-        </w:rPr>
-        <w:t xml:space="preserve">2. Make the appropriate integer value changes </w:t>
-      </w:r>
-      <w:r>
-        <w:rPr>
-          <w:rFonts w:ascii="Helvetica" w:hAnsi="Helvetica"/>
-        </w:rPr>
-        <w:t xml:space="preserve">that </w:t>
-      </w:r>
-      <w:r>
-        <w:rPr>
-          <w:rFonts w:ascii="Helvetica" w:hAnsi="Helvetica"/>
-        </w:rPr>
-        <w:t>you desire.</w:t>
-      </w:r>
-    </w:p>
-    <w:p>
-      <w:pPr>
-        <w:ind w:left="360"/>
-        <w:rPr>
-          <w:rFonts w:ascii="Helvetica" w:hAnsi="Helvetica"/>
-        </w:rPr>
-      </w:pPr>
-    </w:p>
-    <w:p>
-      <w:pPr>
-        <w:ind w:left="360"/>
-        <w:rPr>
-          <w:rFonts w:ascii="Helvetica" w:hAnsi="Helvetica"/>
-        </w:rPr>
-      </w:pPr>
-      <w:r>
-        <w:rPr>
-          <w:rFonts w:ascii="Helvetica" w:hAnsi="Helvetica"/>
-        </w:rPr>
-        <w:t>3. Save you project and run it to see your new calendar starting date</w:t>
-      </w:r>
-    </w:p>
-    <w:p>
-      <w:pPr>
-        <w:ind w:left="360"/>
-        <w:rPr>
-          <w:rFonts w:ascii="Helvetica" w:hAnsi="Helvetica"/>
-        </w:rPr>
-      </w:pPr>
-    </w:p>
-    <w:p>
-      <w:pPr>
-        <w:ind w:left="360"/>
+        <w:t>Se</w:t>
+      </w:r>
+      <w:r>
+        <w:rPr>
+          <w:rFonts w:ascii="Helvetica" w:hAnsi="Helvetica"/>
+        </w:rPr>
+        <w:t>tCustomCalendarStartDate method has three (3) optional parameters you may pass in. The following describes these three optional parameters.</w:t>
+      </w:r>
+    </w:p>
+    <w:p>
+      <w:pPr>
+        <w:rPr>
+          <w:rFonts w:ascii="Helvetica" w:hAnsi="Helvetica"/>
+        </w:rPr>
+      </w:pPr>
+    </w:p>
+    <w:p>
+      <w:pPr>
+        <w:rPr>
+          <w:rFonts w:ascii="Helvetica" w:hAnsi="Helvetica"/>
+        </w:rPr>
+      </w:pPr>
+    </w:p>
+    <w:tbl>
+      <w:tblPr>
+        <w:tblStyle w:val="MediumShading1-Accent1"/>
+        <w:tblW w:w="0" w:type="auto"/>
+        <w:tblInd w:w="-72" w:type="dxa"/>
+        <w:tblLayout w:type="fixed"/>
+        <w:tblLook w:val="04A0" w:firstRow="1" w:lastRow="0" w:firstColumn="1" w:lastColumn="0" w:noHBand="0" w:noVBand="1"/>
+      </w:tblPr>
+      <w:tblGrid>
+        <w:gridCol w:w="3240"/>
+        <w:gridCol w:w="7128"/>
+      </w:tblGrid>
+      <w:tr>
+        <w:trPr>
+          <w:cnfStyle w:val="100000000000" w:firstRow="1" w:lastRow="0" w:firstColumn="0" w:lastColumn="0" w:oddVBand="0" w:evenVBand="0" w:oddHBand="0" w:evenHBand="0" w:firstRowFirstColumn="0" w:firstRowLastColumn="0" w:lastRowFirstColumn="0" w:lastRowLastColumn="0"/>
+          <w:trHeight w:val="648"/>
+        </w:trPr>
+        <w:tc>
+          <w:tcPr>
+            <w:cnfStyle w:val="001000000000" w:firstRow="0" w:lastRow="0" w:firstColumn="1" w:lastColumn="0" w:oddVBand="0" w:evenVBand="0" w:oddHBand="0" w:evenHBand="0" w:firstRowFirstColumn="0" w:firstRowLastColumn="0" w:lastRowFirstColumn="0" w:lastRowLastColumn="0"/>
+            <w:tcW w:w="10368" w:type="dxa"/>
+            <w:gridSpan w:val="2"/>
+            <w:tcBorders>
+              <w:top w:val="nil"/>
+              <w:left w:val="single" w:sz="4" w:space="0" w:color="8DB3E2" w:themeColor="text2" w:themeTint="66"/>
+              <w:bottom w:val="nil"/>
+              <w:right w:val="nil"/>
+            </w:tcBorders>
+            <w:vAlign w:val="center"/>
+          </w:tcPr>
+          <w:p>
+            <w:pPr>
+              <w:pStyle w:val="Heading2"/>
+              <w:outlineLvl w:val="1"/>
+              <w:rPr>
+                <w:rFonts w:ascii="Helvetica" w:hAnsi="Helvetica"/>
+                <w:b/>
+                <w:color w:val="FFFF00"/>
+                <w:sz w:val="28"/>
+                <w:szCs w:val="28"/>
+              </w:rPr>
+            </w:pPr>
+            <w:r>
+              <w:rPr>
+                <w:rFonts w:ascii="Helvetica" w:hAnsi="Helvetica"/>
+                <w:b/>
+                <w:color w:val="FFFF00"/>
+                <w:sz w:val="28"/>
+                <w:szCs w:val="28"/>
+              </w:rPr>
+              <w:t xml:space="preserve">OPTIONAL Parameters for:  </w:t>
+            </w:r>
+            <w:proofErr w:type="gramStart"/>
+            <w:r>
+              <w:rPr>
+                <w:rFonts w:ascii="Helvetica" w:hAnsi="Helvetica"/>
+                <w:b/>
+                <w:color w:val="FFFFFF" w:themeColor="background1"/>
+                <w:sz w:val="28"/>
+                <w:szCs w:val="28"/>
+              </w:rPr>
+              <w:t>SetCustomCalendarStartDate(</w:t>
+            </w:r>
+            <w:proofErr w:type="gramEnd"/>
+            <w:r>
+              <w:rPr>
+                <w:rFonts w:ascii="Helvetica" w:hAnsi="Helvetica"/>
+                <w:b/>
+                <w:color w:val="FFFFFF" w:themeColor="background1"/>
+                <w:sz w:val="28"/>
+                <w:szCs w:val="28"/>
+              </w:rPr>
+              <w:t>)</w:t>
+            </w:r>
+          </w:p>
+        </w:tc>
+      </w:tr>
+      <w:tr>
+        <w:trPr>
+          <w:cnfStyle w:val="000000100000" w:firstRow="0" w:lastRow="0" w:firstColumn="0" w:lastColumn="0" w:oddVBand="0" w:evenVBand="0" w:oddHBand="1" w:evenHBand="0" w:firstRowFirstColumn="0" w:firstRowLastColumn="0" w:lastRowFirstColumn="0" w:lastRowLastColumn="0"/>
+          <w:trHeight w:val="765"/>
+        </w:trPr>
+        <w:tc>
+          <w:tcPr>
+            <w:cnfStyle w:val="001000000000" w:firstRow="0" w:lastRow="0" w:firstColumn="1" w:lastColumn="0" w:oddVBand="0" w:evenVBand="0" w:oddHBand="0" w:evenHBand="0" w:firstRowFirstColumn="0" w:firstRowLastColumn="0" w:lastRowFirstColumn="0" w:lastRowLastColumn="0"/>
+            <w:tcW w:w="3240" w:type="dxa"/>
+            <w:tcBorders>
+              <w:top w:val="nil"/>
+              <w:right w:val="single" w:sz="4" w:space="0" w:color="8DB3E2" w:themeColor="text2" w:themeTint="66"/>
+            </w:tcBorders>
+            <w:vAlign w:val="center"/>
+          </w:tcPr>
+          <w:p>
+            <w:pPr>
+              <w:rPr>
+                <w:rFonts w:ascii="Helvetica" w:hAnsi="Helvetica"/>
+                <w:sz w:val="22"/>
+                <w:szCs w:val="22"/>
+              </w:rPr>
+            </w:pPr>
+            <w:r>
+              <w:rPr>
+                <w:rFonts w:ascii="Helvetica" w:hAnsi="Helvetica"/>
+                <w:b w:val="0"/>
+                <w:sz w:val="22"/>
+                <w:szCs w:val="22"/>
+              </w:rPr>
+              <w:t>inPassedDate as Date</w:t>
+            </w:r>
+          </w:p>
+        </w:tc>
+        <w:tc>
+          <w:tcPr>
+            <w:tcW w:w="7128" w:type="dxa"/>
+            <w:tcBorders>
+              <w:top w:val="nil"/>
+              <w:left w:val="single" w:sz="4" w:space="0" w:color="8DB3E2" w:themeColor="text2" w:themeTint="66"/>
+            </w:tcBorders>
+            <w:vAlign w:val="center"/>
+          </w:tcPr>
+          <w:p>
+            <w:pPr>
+              <w:cnfStyle w:val="000000100000" w:firstRow="0" w:lastRow="0" w:firstColumn="0" w:lastColumn="0" w:oddVBand="0" w:evenVBand="0" w:oddHBand="1" w:evenHBand="0" w:firstRowFirstColumn="0" w:firstRowLastColumn="0" w:lastRowFirstColumn="0" w:lastRowLastColumn="0"/>
+              <w:rPr>
+                <w:rFonts w:ascii="Helvetica" w:hAnsi="Helvetica"/>
+                <w:sz w:val="22"/>
+                <w:szCs w:val="22"/>
+              </w:rPr>
+            </w:pPr>
+            <w:r>
+              <w:rPr>
+                <w:rFonts w:ascii="Helvetica" w:hAnsi="Helvetica"/>
+                <w:sz w:val="20"/>
+                <w:szCs w:val="20"/>
+              </w:rPr>
+              <w:t>This is the Xojo date class that you wish to have the calendar use as the starting date</w:t>
+            </w:r>
+          </w:p>
+        </w:tc>
+      </w:tr>
+      <w:tr>
+        <w:trPr>
+          <w:cnfStyle w:val="000000010000" w:firstRow="0" w:lastRow="0" w:firstColumn="0" w:lastColumn="0" w:oddVBand="0" w:evenVBand="0" w:oddHBand="0" w:evenHBand="1" w:firstRowFirstColumn="0" w:firstRowLastColumn="0" w:lastRowFirstColumn="0" w:lastRowLastColumn="0"/>
+          <w:trHeight w:val="745"/>
+        </w:trPr>
+        <w:tc>
+          <w:tcPr>
+            <w:cnfStyle w:val="001000000000" w:firstRow="0" w:lastRow="0" w:firstColumn="1" w:lastColumn="0" w:oddVBand="0" w:evenVBand="0" w:oddHBand="0" w:evenHBand="0" w:firstRowFirstColumn="0" w:firstRowLastColumn="0" w:lastRowFirstColumn="0" w:lastRowLastColumn="0"/>
+            <w:tcW w:w="3240" w:type="dxa"/>
+            <w:tcBorders>
+              <w:right w:val="single" w:sz="4" w:space="0" w:color="8DB3E2" w:themeColor="text2" w:themeTint="66"/>
+            </w:tcBorders>
+            <w:vAlign w:val="center"/>
+          </w:tcPr>
+          <w:p>
+            <w:pPr>
+              <w:rPr>
+                <w:rFonts w:ascii="Helvetica" w:hAnsi="Helvetica"/>
+                <w:b w:val="0"/>
+                <w:sz w:val="22"/>
+                <w:szCs w:val="22"/>
+              </w:rPr>
+            </w:pPr>
+            <w:r>
+              <w:rPr>
+                <w:rFonts w:ascii="Helvetica" w:hAnsi="Helvetica"/>
+                <w:b w:val="0"/>
+                <w:sz w:val="22"/>
+                <w:szCs w:val="22"/>
+              </w:rPr>
+              <w:t>InPassedStartYear as Integer</w:t>
+            </w:r>
+          </w:p>
+        </w:tc>
+        <w:tc>
+          <w:tcPr>
+            <w:tcW w:w="7128" w:type="dxa"/>
+            <w:tcBorders>
+              <w:left w:val="single" w:sz="4" w:space="0" w:color="8DB3E2" w:themeColor="text2" w:themeTint="66"/>
+            </w:tcBorders>
+            <w:vAlign w:val="center"/>
+          </w:tcPr>
+          <w:p>
+            <w:pPr>
+              <w:cnfStyle w:val="000000010000" w:firstRow="0" w:lastRow="0" w:firstColumn="0" w:lastColumn="0" w:oddVBand="0" w:evenVBand="0" w:oddHBand="0" w:evenHBand="1" w:firstRowFirstColumn="0" w:firstRowLastColumn="0" w:lastRowFirstColumn="0" w:lastRowLastColumn="0"/>
+              <w:rPr>
+                <w:rFonts w:ascii="Helvetica" w:hAnsi="Helvetica"/>
+                <w:sz w:val="20"/>
+                <w:szCs w:val="20"/>
+              </w:rPr>
+            </w:pPr>
+            <w:r>
+              <w:rPr>
+                <w:rFonts w:ascii="Helvetica" w:hAnsi="Helvetica"/>
+                <w:sz w:val="20"/>
+                <w:szCs w:val="20"/>
+              </w:rPr>
+              <w:t>This is the integer value of the STARTING year that you would like the calendar to use</w:t>
+            </w:r>
+          </w:p>
+        </w:tc>
+      </w:tr>
+      <w:tr>
+        <w:trPr>
+          <w:cnfStyle w:val="000000100000" w:firstRow="0" w:lastRow="0" w:firstColumn="0" w:lastColumn="0" w:oddVBand="0" w:evenVBand="0" w:oddHBand="1" w:evenHBand="0" w:firstRowFirstColumn="0" w:firstRowLastColumn="0" w:lastRowFirstColumn="0" w:lastRowLastColumn="0"/>
+          <w:trHeight w:val="745"/>
+        </w:trPr>
+        <w:tc>
+          <w:tcPr>
+            <w:cnfStyle w:val="001000000000" w:firstRow="0" w:lastRow="0" w:firstColumn="1" w:lastColumn="0" w:oddVBand="0" w:evenVBand="0" w:oddHBand="0" w:evenHBand="0" w:firstRowFirstColumn="0" w:firstRowLastColumn="0" w:lastRowFirstColumn="0" w:lastRowLastColumn="0"/>
+            <w:tcW w:w="3240" w:type="dxa"/>
+            <w:tcBorders>
+              <w:right w:val="single" w:sz="4" w:space="0" w:color="8DB3E2" w:themeColor="text2" w:themeTint="66"/>
+            </w:tcBorders>
+            <w:vAlign w:val="center"/>
+          </w:tcPr>
+          <w:p>
+            <w:pPr>
+              <w:rPr>
+                <w:rFonts w:ascii="Helvetica" w:hAnsi="Helvetica"/>
+                <w:b w:val="0"/>
+                <w:sz w:val="22"/>
+                <w:szCs w:val="22"/>
+              </w:rPr>
+            </w:pPr>
+            <w:r>
+              <w:rPr>
+                <w:rFonts w:ascii="Helvetica" w:hAnsi="Helvetica"/>
+                <w:b w:val="0"/>
+                <w:sz w:val="22"/>
+                <w:szCs w:val="22"/>
+              </w:rPr>
+              <w:t>InPassedEndYear as Integer</w:t>
+            </w:r>
+          </w:p>
+        </w:tc>
+        <w:tc>
+          <w:tcPr>
+            <w:tcW w:w="7128" w:type="dxa"/>
+            <w:tcBorders>
+              <w:left w:val="single" w:sz="4" w:space="0" w:color="8DB3E2" w:themeColor="text2" w:themeTint="66"/>
+            </w:tcBorders>
+            <w:vAlign w:val="center"/>
+          </w:tcPr>
+          <w:p>
+            <w:pPr>
+              <w:cnfStyle w:val="000000100000" w:firstRow="0" w:lastRow="0" w:firstColumn="0" w:lastColumn="0" w:oddVBand="0" w:evenVBand="0" w:oddHBand="1" w:evenHBand="0" w:firstRowFirstColumn="0" w:firstRowLastColumn="0" w:lastRowFirstColumn="0" w:lastRowLastColumn="0"/>
+              <w:rPr>
+                <w:rFonts w:ascii="Helvetica" w:hAnsi="Helvetica"/>
+                <w:sz w:val="20"/>
+                <w:szCs w:val="20"/>
+              </w:rPr>
+            </w:pPr>
+            <w:r>
+              <w:rPr>
+                <w:rFonts w:ascii="Helvetica" w:hAnsi="Helvetica"/>
+                <w:sz w:val="20"/>
+                <w:szCs w:val="20"/>
+              </w:rPr>
+              <w:t>This is the integer value of the ENDING year that you would like the calendar to use</w:t>
+            </w:r>
+          </w:p>
+        </w:tc>
+      </w:tr>
+    </w:tbl>
+    <w:p>
+      <w:pPr>
+        <w:rPr>
+          <w:rFonts w:ascii="Helvetica" w:hAnsi="Helvetica"/>
+        </w:rPr>
+      </w:pPr>
+    </w:p>
+    <w:p>
+      <w:pPr>
+        <w:rPr>
+          <w:rFonts w:ascii="Helvetica" w:hAnsi="Helvetica"/>
+        </w:rPr>
+      </w:pPr>
+    </w:p>
+    <w:p>
+      <w:pPr>
+        <w:rPr>
+          <w:rFonts w:ascii="Helvetica" w:hAnsi="Helvetica"/>
+        </w:rPr>
+      </w:pPr>
+      <w:r>
+        <w:rPr>
+          <w:rFonts w:ascii="Helvetica" w:hAnsi="Helvetica"/>
+        </w:rPr>
+        <w:t xml:space="preserve">Example: Set date, starting year, and ending year   </w:t>
+      </w:r>
+    </w:p>
+    <w:p>
+      <w:pPr>
+        <w:rPr>
+          <w:rFonts w:ascii="Helvetica" w:hAnsi="Helvetica"/>
+        </w:rPr>
+      </w:pPr>
+    </w:p>
+    <w:p>
+      <w:pPr>
+        <w:rPr>
+          <w:rFonts w:ascii="Helvetica" w:hAnsi="Helvetica"/>
+        </w:rPr>
+      </w:pPr>
+      <w:r>
+        <w:rPr>
+          <w:rFonts w:ascii="Helvetica" w:hAnsi="Helvetica"/>
+        </w:rPr>
+        <w:t>Dim sqlDateFromDB as New Date</w:t>
+      </w:r>
+    </w:p>
+    <w:p>
+      <w:pPr>
+        <w:rPr>
+          <w:rFonts w:ascii="Helvetica" w:hAnsi="Helvetica"/>
+        </w:rPr>
+      </w:pPr>
+      <w:r>
+        <w:rPr>
+          <w:rFonts w:ascii="Helvetica" w:hAnsi="Helvetica"/>
+        </w:rPr>
+        <w:t>Dim sqlStartYear as Integer = 1980</w:t>
+      </w:r>
+    </w:p>
+    <w:p>
+      <w:pPr>
+        <w:rPr>
+          <w:rFonts w:ascii="Helvetica" w:hAnsi="Helvetica"/>
+        </w:rPr>
+      </w:pPr>
+      <w:r>
+        <w:rPr>
+          <w:rFonts w:ascii="Helvetica" w:hAnsi="Helvetica"/>
+        </w:rPr>
+        <w:t>Dim sqlEndYear as Integer = 2020</w:t>
+      </w:r>
+    </w:p>
+    <w:p>
+      <w:pPr>
+        <w:rPr>
+          <w:rFonts w:ascii="Helvetica" w:hAnsi="Helvetica"/>
+        </w:rPr>
+      </w:pPr>
+    </w:p>
+    <w:p>
+      <w:pPr>
+        <w:rPr>
+          <w:rFonts w:ascii="Helvetica" w:hAnsi="Helvetica"/>
+        </w:rPr>
+      </w:pPr>
+      <w:r>
+        <w:rPr>
+          <w:rFonts w:ascii="Helvetica" w:hAnsi="Helvetica"/>
+        </w:rPr>
+        <w:t xml:space="preserve">SetCustomCalendarStartDate( </w:t>
+      </w:r>
+      <w:r>
         <w:rPr>
           <w:rFonts w:ascii="Helvetica" w:hAnsi="Helvetica"/>
           <w:i/>
         </w:rPr>
-      </w:pPr>
-      <w:r>
-        <w:rPr>
-          <w:rFonts w:ascii="Helvetica" w:hAnsi="Helvetica"/>
-          <w:color w:val="3366FF"/>
-        </w:rPr>
-        <w:t>Please Note:</w:t>
-      </w:r>
-      <w:r>
-        <w:rPr>
-          <w:rFonts w:ascii="Helvetica" w:hAnsi="Helvetica"/>
-        </w:rPr>
-        <w:t xml:space="preserve"> </w:t>
-      </w:r>
-      <w:r>
-        <w:rPr>
-          <w:rFonts w:ascii="Helvetica" w:hAnsi="Helvetica"/>
-          <w:i/>
-        </w:rPr>
-        <w:t>All three values in this example are the data type of “INTEGER”.</w:t>
-      </w:r>
-    </w:p>
-    <w:p>
-      <w:pPr>
-        <w:ind w:left="360"/>
-        <w:rPr>
-          <w:rFonts w:ascii="Helvetica" w:hAnsi="Helvetica"/>
-        </w:rPr>
-      </w:pPr>
-    </w:p>
-    <w:p>
-      <w:pPr>
-        <w:ind w:left="360"/>
-        <w:rPr>
-          <w:rFonts w:ascii="Helvetica" w:hAnsi="Helvetica"/>
-        </w:rPr>
-      </w:pPr>
+        <w:t>sqlDateFromDB, sqlStartYear, sqlEndYear</w:t>
+      </w:r>
+      <w:r>
+        <w:rPr>
+          <w:rFonts w:ascii="Helvetica" w:hAnsi="Helvetica"/>
+        </w:rPr>
+        <w:t xml:space="preserve"> )</w:t>
+      </w:r>
     </w:p>
     <w:p/>
     <w:p>
@@ -11705,6 +11999,7 @@
                 <w:szCs w:val="22"/>
               </w:rPr>
             </w:pPr>
+            <w:proofErr w:type="spellStart"/>
             <w:r>
               <w:rPr>
                 <w:rFonts w:ascii="Helvetica" w:hAnsi="Helvetica"/>
@@ -11721,7 +12016,17 @@
                 <w:sz w:val="22"/>
                 <w:szCs w:val="22"/>
               </w:rPr>
-              <w:t>Space:</w:t>
+              <w:t>Space</w:t>
+            </w:r>
+            <w:proofErr w:type="spellEnd"/>
+            <w:r>
+              <w:rPr>
+                <w:rFonts w:ascii="Helvetica" w:hAnsi="Helvetica"/>
+                <w:b w:val="0"/>
+                <w:sz w:val="22"/>
+                <w:szCs w:val="22"/>
+              </w:rPr>
+              <w:t>:</w:t>
             </w:r>
           </w:p>
         </w:tc>
@@ -12116,6 +12421,7 @@
                 <w:szCs w:val="22"/>
               </w:rPr>
             </w:pPr>
+            <w:proofErr w:type="spellStart"/>
             <w:r>
               <w:rPr>
                 <w:rFonts w:ascii="Helvetica" w:hAnsi="Helvetica"/>
@@ -12132,7 +12438,17 @@
                 <w:sz w:val="22"/>
                 <w:szCs w:val="22"/>
               </w:rPr>
-              <w:t>Space:</w:t>
+              <w:t>Space</w:t>
+            </w:r>
+            <w:proofErr w:type="spellEnd"/>
+            <w:r>
+              <w:rPr>
+                <w:rFonts w:ascii="Helvetica" w:hAnsi="Helvetica"/>
+                <w:b w:val="0"/>
+                <w:sz w:val="22"/>
+                <w:szCs w:val="22"/>
+              </w:rPr>
+              <w:t>:</w:t>
             </w:r>
           </w:p>
         </w:tc>
@@ -12459,8 +12775,13 @@
           <w:numId w:val="1"/>
         </w:numPr>
       </w:pPr>
-      <w:r>
-        <w:t xml:space="preserve">inHours </w:t>
+      <w:proofErr w:type="gramStart"/>
+      <w:r>
+        <w:t>inHours</w:t>
+      </w:r>
+      <w:proofErr w:type="gramEnd"/>
+      <w:r>
+        <w:t xml:space="preserve"> </w:t>
       </w:r>
       <w:r>
         <w:tab/>
@@ -12488,8 +12809,13 @@
           <w:numId w:val="1"/>
         </w:numPr>
       </w:pPr>
-      <w:r>
-        <w:t xml:space="preserve">inMinutes </w:t>
+      <w:proofErr w:type="gramStart"/>
+      <w:r>
+        <w:t>inMinutes</w:t>
+      </w:r>
+      <w:proofErr w:type="gramEnd"/>
+      <w:r>
+        <w:t xml:space="preserve"> </w:t>
       </w:r>
       <w:r>
         <w:tab/>
@@ -12514,12 +12840,14 @@
           <w:numId w:val="1"/>
         </w:numPr>
       </w:pPr>
+      <w:proofErr w:type="gramStart"/>
       <w:r>
         <w:t>i</w:t>
       </w:r>
       <w:r>
         <w:t>nAMPM</w:t>
       </w:r>
+      <w:proofErr w:type="gramEnd"/>
       <w:r>
         <w:tab/>
       </w:r>
@@ -12738,7 +13066,21 @@
         <w:rPr>
           <w:color w:val="FF0000"/>
         </w:rPr>
-        <w:t xml:space="preserve">  // Now  I can do something with TmpDateFormatString</w:t>
+        <w:t xml:space="preserve">  // </w:t>
+      </w:r>
+      <w:proofErr w:type="gramStart"/>
+      <w:r>
+        <w:rPr>
+          <w:color w:val="FF0000"/>
+        </w:rPr>
+        <w:t>Now  I</w:t>
+      </w:r>
+      <w:proofErr w:type="gramEnd"/>
+      <w:r>
+        <w:rPr>
+          <w:color w:val="FF0000"/>
+        </w:rPr>
+        <w:t xml:space="preserve"> can do something with TmpDateFormatString</w:t>
       </w:r>
     </w:p>
     <w:p/>
@@ -14098,7 +14440,6 @@
         <w:temporary/>
         <w:showingPlcHdr/>
       </w:sdtPr>
-      <w:sdtEndPr/>
       <w:sdtContent>
         <w:r>
           <w:t>[Type text]</w:t>
@@ -14114,7 +14455,6 @@
         <w:temporary/>
         <w:showingPlcHdr/>
       </w:sdtPr>
-      <w:sdtEndPr/>
       <w:sdtContent>
         <w:r>
           <w:t>[Type text]</w:t>
@@ -14130,7 +14470,6 @@
         <w:temporary/>
         <w:showingPlcHdr/>
       </w:sdtPr>
-      <w:sdtEndPr/>
       <w:sdtContent>
         <w:r>
           <w:t>[Type text]</w:t>
@@ -14174,7 +14513,7 @@
         <w:rStyle w:val="PageNumber"/>
         <w:noProof/>
       </w:rPr>
-      <w:t>1</w:t>
+      <w:t>4</w:t>
     </w:r>
     <w:r>
       <w:rPr>
@@ -18953,7 +19292,6 @@
   <w:style w:type="character" w:default="1" w:styleId="DefaultParagraphFont">
     <w:name w:val="Default Paragraph Font"/>
     <w:uiPriority w:val="1"/>
-    <w:semiHidden/>
     <w:unhideWhenUsed/>
   </w:style>
   <w:style w:type="table" w:default="1" w:styleId="TableNormal">
@@ -20012,7 +20350,6 @@
   <w:style w:type="character" w:default="1" w:styleId="DefaultParagraphFont">
     <w:name w:val="Default Paragraph Font"/>
     <w:uiPriority w:val="1"/>
-    <w:semiHidden/>
     <w:unhideWhenUsed/>
   </w:style>
   <w:style w:type="table" w:default="1" w:styleId="TableNormal">
@@ -21168,7 +21505,7 @@
 </file>
 
 <file path=customXml/itemProps1.xml><?xml version="1.0" encoding="utf-8"?>
-<ds:datastoreItem xmlns:ds="http://schemas.openxmlformats.org/officeDocument/2006/customXml" ds:itemID="{D2EAD50F-0864-734D-9105-8CEDFEFEAF06}">
+<ds:datastoreItem xmlns:ds="http://schemas.openxmlformats.org/officeDocument/2006/customXml" ds:itemID="{C8B7CF52-C967-F541-98A6-EB2207DD5166}">
   <ds:schemaRefs>
     <ds:schemaRef ds:uri="http://schemas.openxmlformats.org/officeDocument/2006/bibliography"/>
   </ds:schemaRefs>

</xml_diff>

<commit_message>
Update to the Quick Start page due to changes from todays commits
</commit_message>
<xml_diff>
--- a/Documentation/CalendarTimeChooserUserGuide.docx
+++ b/Documentation/CalendarTimeChooserUserGuide.docx
@@ -3106,8 +3106,6 @@
               </w:rPr>
               <w:t>Changed page 14 to reflect the new parameters created in order to allow programmatic setting of the calendar date, starting year, and ending year.</w:t>
             </w:r>
-            <w:bookmarkStart w:id="2" w:name="_GoBack"/>
-            <w:bookmarkEnd w:id="2"/>
           </w:p>
         </w:tc>
       </w:tr>
@@ -3135,7 +3133,7 @@
           <w:numId w:val="43"/>
         </w:numPr>
       </w:pPr>
-      <w:bookmarkStart w:id="3" w:name="_Toc277587736"/>
+      <w:bookmarkStart w:id="2" w:name="_Toc277587736"/>
       <w:r>
         <w:t>P</w:t>
       </w:r>
@@ -3148,7 +3146,7 @@
       <w:r>
         <w:t xml:space="preserve"> (Please Read)</w:t>
       </w:r>
-      <w:bookmarkEnd w:id="3"/>
+      <w:bookmarkEnd w:id="2"/>
     </w:p>
     <w:p>
       <w:pPr>
@@ -3293,7 +3291,7 @@
           <w:u w:val="single"/>
         </w:rPr>
       </w:pPr>
-      <w:bookmarkStart w:id="4" w:name="_Toc277587737"/>
+      <w:bookmarkStart w:id="3" w:name="_Toc277587737"/>
       <w:r>
         <w:rPr>
           <w:rFonts w:ascii="Helvetica" w:hAnsi="Helvetica"/>
@@ -3303,7 +3301,7 @@
         </w:rPr>
         <w:t>What this Project IS:</w:t>
       </w:r>
-      <w:bookmarkEnd w:id="4"/>
+      <w:bookmarkEnd w:id="3"/>
       <w:r>
         <w:rPr>
           <w:rFonts w:ascii="Helvetica" w:hAnsi="Helvetica"/>
@@ -3669,7 +3667,7 @@
           <w:u w:val="single"/>
         </w:rPr>
       </w:pPr>
-      <w:bookmarkStart w:id="5" w:name="_Toc277587738"/>
+      <w:bookmarkStart w:id="4" w:name="_Toc277587738"/>
       <w:r>
         <w:rPr>
           <w:rFonts w:ascii="Helvetica" w:hAnsi="Helvetica"/>
@@ -3679,7 +3677,7 @@
         </w:rPr>
         <w:t>What this Project ISNT:</w:t>
       </w:r>
-      <w:bookmarkEnd w:id="5"/>
+      <w:bookmarkEnd w:id="4"/>
     </w:p>
     <w:p/>
     <w:p>
@@ -3858,7 +3856,7 @@
           <w:numId w:val="43"/>
         </w:numPr>
       </w:pPr>
-      <w:bookmarkStart w:id="6" w:name="_Toc277587739"/>
+      <w:bookmarkStart w:id="5" w:name="_Toc277587739"/>
       <w:r>
         <w:t>Quick Start</w:t>
       </w:r>
@@ -3868,7 +3866,7 @@
       <w:r>
         <w:t>Setup</w:t>
       </w:r>
-      <w:bookmarkEnd w:id="6"/>
+      <w:bookmarkEnd w:id="5"/>
     </w:p>
     <w:p/>
     <w:p>
@@ -3881,7 +3879,7 @@
           <w:u w:val="single"/>
         </w:rPr>
       </w:pPr>
-      <w:bookmarkStart w:id="7" w:name="_Toc277587740"/>
+      <w:bookmarkStart w:id="6" w:name="_Toc277587740"/>
       <w:r>
         <w:rPr>
           <w:rFonts w:ascii="Helvetica" w:hAnsi="Helvetica"/>
@@ -3891,7 +3889,7 @@
         </w:rPr>
         <w:t>Download Project, Copy folders, and Enable GDI</w:t>
       </w:r>
-      <w:bookmarkEnd w:id="7"/>
+      <w:bookmarkEnd w:id="6"/>
     </w:p>
     <w:p>
       <w:pPr>
@@ -4231,7 +4229,7 @@
       <w:r>
         <w:br w:type="page"/>
       </w:r>
-      <w:bookmarkStart w:id="8" w:name="_Toc277587741"/>
+      <w:bookmarkStart w:id="7" w:name="_Toc277587741"/>
       <w:r>
         <w:rPr>
           <w:rFonts w:ascii="Helvetica" w:hAnsi="Helvetica"/>
@@ -4241,7 +4239,7 @@
         </w:rPr>
         <w:t>Create instantiation of Options and DateTimeWindow</w:t>
       </w:r>
-      <w:bookmarkEnd w:id="8"/>
+      <w:bookmarkEnd w:id="7"/>
     </w:p>
     <w:p>
       <w:pPr>
@@ -4806,7 +4804,47 @@
           <w:sz w:val="22"/>
           <w:szCs w:val="22"/>
         </w:rPr>
-        <w:t xml:space="preserve">  CalTimeChooser.VisiblePickers=Date_Time_Container.PickerElements.CalendarAndClock</w:t>
+        <w:t xml:space="preserve">  </w:t>
+      </w:r>
+      <w:r>
+        <w:rPr>
+          <w:rFonts w:ascii="Helvetica" w:hAnsi="Helvetica"/>
+          <w:sz w:val="22"/>
+          <w:szCs w:val="22"/>
+        </w:rPr>
+        <w:t>CalTimeChooser.VisiblePickers</w:t>
+      </w:r>
+      <w:r>
+        <w:rPr>
+          <w:rFonts w:ascii="Helvetica" w:hAnsi="Helvetica"/>
+          <w:sz w:val="22"/>
+          <w:szCs w:val="22"/>
+        </w:rPr>
+        <w:t xml:space="preserve"> </w:t>
+      </w:r>
+      <w:r>
+        <w:rPr>
+          <w:rFonts w:ascii="Helvetica" w:hAnsi="Helvetica"/>
+          <w:sz w:val="22"/>
+          <w:szCs w:val="22"/>
+        </w:rPr>
+        <w:t>=</w:t>
+      </w:r>
+      <w:r>
+        <w:rPr>
+          <w:rFonts w:ascii="Helvetica" w:hAnsi="Helvetica"/>
+          <w:sz w:val="22"/>
+          <w:szCs w:val="22"/>
+        </w:rPr>
+        <w:t xml:space="preserve"> </w:t>
+      </w:r>
+      <w:r>
+        <w:rPr>
+          <w:rFonts w:ascii="Helvetica" w:hAnsi="Helvetica"/>
+          <w:sz w:val="22"/>
+          <w:szCs w:val="22"/>
+        </w:rPr>
+        <w:t>Date_Time_Container.PickerElements_CalendarAndClock</w:t>
       </w:r>
     </w:p>
     <w:p>
@@ -4950,8 +4988,18 @@
           <w:sz w:val="22"/>
           <w:szCs w:val="22"/>
         </w:rPr>
-        <w:t xml:space="preserve">  CalTimeChooser.ClockFaceType = Date_Time_Container.ClockFaceType.Chrome</w:t>
-      </w:r>
+        <w:t xml:space="preserve">  CalTimeChooser.ClockFaceType = </w:t>
+      </w:r>
+      <w:proofErr w:type="spellStart"/>
+      <w:r>
+        <w:rPr>
+          <w:rFonts w:ascii="Helvetica" w:hAnsi="Helvetica"/>
+          <w:sz w:val="22"/>
+          <w:szCs w:val="22"/>
+        </w:rPr>
+        <w:t>Date_Time_Container.ClockFaceType_Chrome</w:t>
+      </w:r>
+      <w:proofErr w:type="spellEnd"/>
     </w:p>
     <w:p>
       <w:pPr>
@@ -5286,6 +5334,18 @@
         <w:t>2052</w:t>
       </w:r>
       <w:proofErr w:type="gramEnd"/>
+    </w:p>
+    <w:p>
+      <w:pPr>
+        <w:rPr>
+          <w:rFonts w:ascii="Helvetica" w:hAnsi="Helvetica"/>
+          <w:color w:val="3366FF"/>
+          <w:sz w:val="22"/>
+          <w:szCs w:val="22"/>
+        </w:rPr>
+      </w:pPr>
+      <w:bookmarkStart w:id="8" w:name="_GoBack"/>
+      <w:bookmarkEnd w:id="8"/>
     </w:p>
     <w:p>
       <w:pPr>
@@ -14440,6 +14500,7 @@
         <w:temporary/>
         <w:showingPlcHdr/>
       </w:sdtPr>
+      <w:sdtEndPr/>
       <w:sdtContent>
         <w:r>
           <w:t>[Type text]</w:t>
@@ -14455,6 +14516,7 @@
         <w:temporary/>
         <w:showingPlcHdr/>
       </w:sdtPr>
+      <w:sdtEndPr/>
       <w:sdtContent>
         <w:r>
           <w:t>[Type text]</w:t>
@@ -14470,6 +14532,7 @@
         <w:temporary/>
         <w:showingPlcHdr/>
       </w:sdtPr>
+      <w:sdtEndPr/>
       <w:sdtContent>
         <w:r>
           <w:t>[Type text]</w:t>
@@ -14513,7 +14576,7 @@
         <w:rStyle w:val="PageNumber"/>
         <w:noProof/>
       </w:rPr>
-      <w:t>4</w:t>
+      <w:t>8</w:t>
     </w:r>
     <w:r>
       <w:rPr>
@@ -19292,6 +19355,7 @@
   <w:style w:type="character" w:default="1" w:styleId="DefaultParagraphFont">
     <w:name w:val="Default Paragraph Font"/>
     <w:uiPriority w:val="1"/>
+    <w:semiHidden/>
     <w:unhideWhenUsed/>
   </w:style>
   <w:style w:type="table" w:default="1" w:styleId="TableNormal">
@@ -20350,6 +20414,7 @@
   <w:style w:type="character" w:default="1" w:styleId="DefaultParagraphFont">
     <w:name w:val="Default Paragraph Font"/>
     <w:uiPriority w:val="1"/>
+    <w:semiHidden/>
     <w:unhideWhenUsed/>
   </w:style>
   <w:style w:type="table" w:default="1" w:styleId="TableNormal">
@@ -21505,7 +21570,7 @@
 </file>
 
 <file path=customXml/itemProps1.xml><?xml version="1.0" encoding="utf-8"?>
-<ds:datastoreItem xmlns:ds="http://schemas.openxmlformats.org/officeDocument/2006/customXml" ds:itemID="{C8B7CF52-C967-F541-98A6-EB2207DD5166}">
+<ds:datastoreItem xmlns:ds="http://schemas.openxmlformats.org/officeDocument/2006/customXml" ds:itemID="{AAABA682-45CA-6E4F-B9C2-6CD8B181205A}">
   <ds:schemaRefs>
     <ds:schemaRef ds:uri="http://schemas.openxmlformats.org/officeDocument/2006/bibliography"/>
   </ds:schemaRefs>

</xml_diff>